<commit_message>
code changes for revision
</commit_message>
<xml_diff>
--- a/IJF Submission/Revision 2/Response to Reviewers.docx
+++ b/IJF Submission/Revision 2/Response to Reviewers.docx
@@ -308,7 +308,21 @@
           <w:rFonts w:ascii="Cambria" w:eastAsia="Cambria" w:hAnsi="Cambria" w:cs="Cambria"/>
         </w:rPr>
         <w:br/>
-        <w:t>The authors have done a good job overall in accommodating the reviewers' comments as well as their feedback. I believe there should be a route for publication of that paper. However, as also mentioned by one of the reviewers, the paper is very long. The authors should look into potential ways to shorten it. The message can certainly be conveyed as efficiently by cutting and rephrasing some parts of the paper.</w:t>
+        <w:t xml:space="preserve">The authors have done a good job overall in accommodating the reviewers' comments as well as their feedback. I believe there should be a route for publication of that paper. However, as also mentioned by one of the reviewers, the paper is very long. The authors should </w:t>
+      </w:r>
+      <w:proofErr w:type="gramStart"/>
+      <w:r>
+        <w:rPr>
+          <w:rFonts w:ascii="Cambria" w:eastAsia="Cambria" w:hAnsi="Cambria" w:cs="Cambria"/>
+        </w:rPr>
+        <w:t>look into</w:t>
+      </w:r>
+      <w:proofErr w:type="gramEnd"/>
+      <w:r>
+        <w:rPr>
+          <w:rFonts w:ascii="Cambria" w:eastAsia="Cambria" w:hAnsi="Cambria" w:cs="Cambria"/>
+        </w:rPr>
+        <w:t xml:space="preserve"> potential ways to shorten it. The message can certainly be conveyed as efficiently by cutting and rephrasing some parts of the paper.</w:t>
       </w:r>
     </w:p>
     <w:p>
@@ -559,16 +573,638 @@
         <w:spacing w:after="0" w:line="240" w:lineRule="auto"/>
         <w:rPr>
           <w:rFonts w:ascii="Cambria" w:eastAsia="Cambria" w:hAnsi="Cambria" w:cs="Cambria"/>
-          <w:strike/>
-        </w:rPr>
-      </w:pPr>
-      <w:r>
-        <w:rPr>
-          <w:rFonts w:ascii="Cambria" w:eastAsia="Cambria" w:hAnsi="Cambria" w:cs="Cambria"/>
-          <w:color w:val="45B0E1"/>
-        </w:rPr>
-        <w:t>Thank you for pointing this out. To calculate the percentage, we XXX…</w:t>
-      </w:r>
+          <w:color w:val="45B0E1"/>
+        </w:rPr>
+      </w:pPr>
+      <w:r>
+        <w:rPr>
+          <w:rFonts w:ascii="Cambria" w:eastAsia="Cambria" w:hAnsi="Cambria" w:cs="Cambria"/>
+          <w:color w:val="45B0E1"/>
+        </w:rPr>
+        <w:t>We report the percentage change in mean forecast error</w:t>
+      </w:r>
+      <w:r>
+        <w:rPr>
+          <w:rFonts w:ascii="Cambria" w:eastAsia="Cambria" w:hAnsi="Cambria" w:cs="Cambria"/>
+          <w:color w:val="45B0E1"/>
+        </w:rPr>
+        <w:t xml:space="preserve"> (MAE) across all series for each data set</w:t>
+      </w:r>
+      <w:r>
+        <w:rPr>
+          <w:rFonts w:ascii="Cambria" w:eastAsia="Cambria" w:hAnsi="Cambria" w:cs="Cambria"/>
+          <w:color w:val="45B0E1"/>
+        </w:rPr>
+        <w:t xml:space="preserve">. Letting </w:t>
+      </w:r>
+      <m:oMath>
+        <m:r>
+          <w:rPr>
+            <w:rFonts w:ascii="Cambria Math" w:eastAsia="Cambria" w:hAnsi="Cambria Math" w:cs="Cambria"/>
+            <w:color w:val="45B0E1"/>
+          </w:rPr>
+          <m:t>MA</m:t>
+        </m:r>
+        <m:sSup>
+          <m:sSupPr>
+            <m:ctrlPr>
+              <w:rPr>
+                <w:rFonts w:ascii="Cambria Math" w:eastAsia="Cambria" w:hAnsi="Cambria Math" w:cs="Cambria"/>
+                <w:i/>
+                <w:color w:val="45B0E1"/>
+              </w:rPr>
+            </m:ctrlPr>
+          </m:sSupPr>
+          <m:e>
+            <m:r>
+              <w:rPr>
+                <w:rFonts w:ascii="Cambria Math" w:eastAsia="Cambria" w:hAnsi="Cambria Math" w:cs="Cambria"/>
+                <w:color w:val="45B0E1"/>
+              </w:rPr>
+              <m:t>E</m:t>
+            </m:r>
+          </m:e>
+          <m:sup>
+            <m:r>
+              <w:rPr>
+                <w:rFonts w:ascii="Cambria Math" w:eastAsia="Cambria" w:hAnsi="Cambria Math" w:cs="Cambria"/>
+                <w:color w:val="45B0E1"/>
+              </w:rPr>
+              <m:t>o</m:t>
+            </m:r>
+          </m:sup>
+        </m:sSup>
+      </m:oMath>
+      <w:r>
+        <w:rPr>
+          <w:rFonts w:ascii="Cambria" w:eastAsia="Cambria" w:hAnsi="Cambria" w:cs="Cambria"/>
+          <w:color w:val="45B0E1"/>
+        </w:rPr>
+        <w:t xml:space="preserve"> and </w:t>
+      </w:r>
+      <m:oMath>
+        <m:r>
+          <w:rPr>
+            <w:rFonts w:ascii="Cambria Math" w:eastAsia="Cambria" w:hAnsi="Cambria Math" w:cs="Cambria"/>
+            <w:color w:val="45B0E1"/>
+          </w:rPr>
+          <m:t>MA</m:t>
+        </m:r>
+        <m:sSup>
+          <m:sSupPr>
+            <m:ctrlPr>
+              <w:rPr>
+                <w:rFonts w:ascii="Cambria Math" w:eastAsia="Cambria" w:hAnsi="Cambria Math" w:cs="Cambria"/>
+                <w:i/>
+                <w:color w:val="45B0E1"/>
+              </w:rPr>
+            </m:ctrlPr>
+          </m:sSupPr>
+          <m:e>
+            <m:r>
+              <w:rPr>
+                <w:rFonts w:ascii="Cambria Math" w:eastAsia="Cambria" w:hAnsi="Cambria Math" w:cs="Cambria"/>
+                <w:color w:val="45B0E1"/>
+              </w:rPr>
+              <m:t>E</m:t>
+            </m:r>
+          </m:e>
+          <m:sup>
+            <m:r>
+              <w:rPr>
+                <w:rFonts w:ascii="Cambria Math" w:eastAsia="Cambria" w:hAnsi="Cambria Math" w:cs="Cambria"/>
+                <w:color w:val="45B0E1"/>
+              </w:rPr>
+              <m:t>p</m:t>
+            </m:r>
+          </m:sup>
+        </m:sSup>
+      </m:oMath>
+      <w:r>
+        <w:rPr>
+          <w:rFonts w:ascii="Cambria" w:eastAsia="Cambria" w:hAnsi="Cambria" w:cs="Cambria"/>
+          <w:color w:val="45B0E1"/>
+        </w:rPr>
+        <w:t xml:space="preserve"> denote the mean absolute error of the one-step-ahead forecasts across the original and protected versions of </w:t>
+      </w:r>
+      <m:oMath>
+        <m:r>
+          <w:rPr>
+            <w:rFonts w:ascii="Cambria Math" w:eastAsia="Cambria" w:hAnsi="Cambria Math" w:cs="Cambria"/>
+            <w:color w:val="45B0E1"/>
+          </w:rPr>
+          <m:t>J</m:t>
+        </m:r>
+      </m:oMath>
+      <w:r>
+        <w:rPr>
+          <w:rFonts w:ascii="Cambria" w:eastAsia="Cambria" w:hAnsi="Cambria" w:cs="Cambria"/>
+          <w:color w:val="45B0E1"/>
+        </w:rPr>
+        <w:t xml:space="preserve"> time series, </w:t>
+      </w:r>
+      <w:r>
+        <w:rPr>
+          <w:rFonts w:ascii="Cambria" w:eastAsia="Cambria" w:hAnsi="Cambria" w:cs="Cambria"/>
+          <w:color w:val="45B0E1"/>
+        </w:rPr>
+        <w:t xml:space="preserve">respectively, </w:t>
+      </w:r>
+      <w:r>
+        <w:rPr>
+          <w:rFonts w:ascii="Cambria" w:eastAsia="Cambria" w:hAnsi="Cambria" w:cs="Cambria"/>
+          <w:color w:val="45B0E1"/>
+        </w:rPr>
+        <w:t>we calculated</w:t>
+      </w:r>
+    </w:p>
+    <w:p>
+      <w:pPr>
+        <w:spacing w:after="0" w:line="240" w:lineRule="auto"/>
+        <w:rPr>
+          <w:rFonts w:ascii="Cambria" w:eastAsia="Cambria" w:hAnsi="Cambria" w:cs="Cambria"/>
+          <w:color w:val="45B0E1"/>
+        </w:rPr>
+      </w:pPr>
+    </w:p>
+    <w:p>
+      <w:pPr>
+        <w:spacing w:after="0" w:line="240" w:lineRule="auto"/>
+        <w:jc w:val="center"/>
+        <w:rPr>
+          <w:rFonts w:ascii="Cambria" w:eastAsia="Cambria" w:hAnsi="Cambria" w:cs="Cambria"/>
+          <w:color w:val="45B0E1"/>
+        </w:rPr>
+      </w:pPr>
+      <m:oMath>
+        <m:r>
+          <w:rPr>
+            <w:rFonts w:ascii="Cambria Math" w:eastAsia="Cambria" w:hAnsi="Cambria Math" w:cs="Cambria"/>
+            <w:color w:val="45B0E1"/>
+          </w:rPr>
+          <m:t>% Change MAE=</m:t>
+        </m:r>
+        <m:d>
+          <m:dPr>
+            <m:ctrlPr>
+              <w:rPr>
+                <w:rFonts w:ascii="Cambria Math" w:eastAsia="Cambria" w:hAnsi="Cambria Math" w:cs="Cambria"/>
+                <w:i/>
+                <w:color w:val="45B0E1"/>
+              </w:rPr>
+            </m:ctrlPr>
+          </m:dPr>
+          <m:e>
+            <m:r>
+              <w:rPr>
+                <w:rFonts w:ascii="Cambria Math" w:eastAsia="Cambria" w:hAnsi="Cambria Math" w:cs="Cambria"/>
+                <w:color w:val="45B0E1"/>
+              </w:rPr>
+              <m:t>MA</m:t>
+            </m:r>
+            <m:sSup>
+              <m:sSupPr>
+                <m:ctrlPr>
+                  <w:rPr>
+                    <w:rFonts w:ascii="Cambria Math" w:eastAsia="Cambria" w:hAnsi="Cambria Math" w:cs="Cambria"/>
+                    <w:i/>
+                    <w:color w:val="45B0E1"/>
+                  </w:rPr>
+                </m:ctrlPr>
+              </m:sSupPr>
+              <m:e>
+                <m:r>
+                  <w:rPr>
+                    <w:rFonts w:ascii="Cambria Math" w:eastAsia="Cambria" w:hAnsi="Cambria Math" w:cs="Cambria"/>
+                    <w:color w:val="45B0E1"/>
+                  </w:rPr>
+                  <m:t>E</m:t>
+                </m:r>
+              </m:e>
+              <m:sup>
+                <m:r>
+                  <w:rPr>
+                    <w:rFonts w:ascii="Cambria Math" w:eastAsia="Cambria" w:hAnsi="Cambria Math" w:cs="Cambria"/>
+                    <w:color w:val="45B0E1"/>
+                  </w:rPr>
+                  <m:t>p</m:t>
+                </m:r>
+              </m:sup>
+            </m:sSup>
+            <m:r>
+              <w:rPr>
+                <w:rFonts w:ascii="Cambria Math" w:eastAsia="Cambria" w:hAnsi="Cambria Math" w:cs="Cambria"/>
+                <w:color w:val="45B0E1"/>
+              </w:rPr>
+              <m:t>-MA</m:t>
+            </m:r>
+            <m:sSup>
+              <m:sSupPr>
+                <m:ctrlPr>
+                  <w:rPr>
+                    <w:rFonts w:ascii="Cambria Math" w:eastAsia="Cambria" w:hAnsi="Cambria Math" w:cs="Cambria"/>
+                    <w:i/>
+                    <w:color w:val="45B0E1"/>
+                  </w:rPr>
+                </m:ctrlPr>
+              </m:sSupPr>
+              <m:e>
+                <m:r>
+                  <w:rPr>
+                    <w:rFonts w:ascii="Cambria Math" w:eastAsia="Cambria" w:hAnsi="Cambria Math" w:cs="Cambria"/>
+                    <w:color w:val="45B0E1"/>
+                  </w:rPr>
+                  <m:t>E</m:t>
+                </m:r>
+              </m:e>
+              <m:sup>
+                <m:r>
+                  <w:rPr>
+                    <w:rFonts w:ascii="Cambria Math" w:eastAsia="Cambria" w:hAnsi="Cambria Math" w:cs="Cambria"/>
+                    <w:color w:val="45B0E1"/>
+                  </w:rPr>
+                  <m:t>o</m:t>
+                </m:r>
+              </m:sup>
+            </m:sSup>
+          </m:e>
+        </m:d>
+        <m:r>
+          <m:rPr>
+            <m:lit/>
+          </m:rPr>
+          <w:rPr>
+            <w:rFonts w:ascii="Cambria Math" w:eastAsia="Cambria" w:hAnsi="Cambria Math" w:cs="Cambria"/>
+            <w:color w:val="45B0E1"/>
+          </w:rPr>
+          <m:t>/</m:t>
+        </m:r>
+        <m:r>
+          <w:rPr>
+            <w:rFonts w:ascii="Cambria Math" w:eastAsia="Cambria" w:hAnsi="Cambria Math" w:cs="Cambria"/>
+            <w:color w:val="45B0E1"/>
+          </w:rPr>
+          <m:t>MA</m:t>
+        </m:r>
+        <m:sSup>
+          <m:sSupPr>
+            <m:ctrlPr>
+              <w:rPr>
+                <w:rFonts w:ascii="Cambria Math" w:eastAsia="Cambria" w:hAnsi="Cambria Math" w:cs="Cambria"/>
+                <w:i/>
+                <w:color w:val="45B0E1"/>
+              </w:rPr>
+            </m:ctrlPr>
+          </m:sSupPr>
+          <m:e>
+            <m:r>
+              <w:rPr>
+                <w:rFonts w:ascii="Cambria Math" w:eastAsia="Cambria" w:hAnsi="Cambria Math" w:cs="Cambria"/>
+                <w:color w:val="45B0E1"/>
+              </w:rPr>
+              <m:t>E</m:t>
+            </m:r>
+          </m:e>
+          <m:sup>
+            <m:r>
+              <w:rPr>
+                <w:rFonts w:ascii="Cambria Math" w:eastAsia="Cambria" w:hAnsi="Cambria Math" w:cs="Cambria"/>
+                <w:color w:val="45B0E1"/>
+              </w:rPr>
+              <m:t>o</m:t>
+            </m:r>
+          </m:sup>
+        </m:sSup>
+        <m:r>
+          <w:rPr>
+            <w:rFonts w:ascii="Cambria Math" w:eastAsia="Cambria" w:hAnsi="Cambria Math" w:cs="Cambria"/>
+            <w:color w:val="45B0E1"/>
+          </w:rPr>
+          <m:t xml:space="preserve"> </m:t>
+        </m:r>
+        <m:r>
+          <m:rPr>
+            <m:sty m:val="p"/>
+          </m:rPr>
+          <w:rPr>
+            <w:rFonts w:ascii="Cambria Math" w:eastAsia="Cambria" w:hAnsi="Cambria Math" w:cs="Cambria"/>
+            <w:color w:val="45B0E1"/>
+          </w:rPr>
+          <m:t>×</m:t>
+        </m:r>
+        <m:r>
+          <w:rPr>
+            <w:rFonts w:ascii="Cambria Math" w:eastAsia="Cambria" w:hAnsi="Cambria Math" w:cs="Cambria"/>
+            <w:color w:val="45B0E1"/>
+          </w:rPr>
+          <m:t>100</m:t>
+        </m:r>
+      </m:oMath>
+      <w:r>
+        <w:rPr>
+          <w:rFonts w:ascii="Cambria" w:eastAsia="Cambria" w:hAnsi="Cambria" w:cs="Cambria"/>
+          <w:color w:val="45B0E1"/>
+        </w:rPr>
+        <w:t>.</w:t>
+      </w:r>
+    </w:p>
+    <w:p>
+      <w:pPr>
+        <w:spacing w:after="0" w:line="240" w:lineRule="auto"/>
+        <w:jc w:val="center"/>
+        <w:rPr>
+          <w:rFonts w:ascii="Cambria" w:eastAsia="Cambria" w:hAnsi="Cambria" w:cs="Cambria"/>
+          <w:color w:val="45B0E1"/>
+        </w:rPr>
+      </w:pPr>
+    </w:p>
+    <w:p>
+      <w:pPr>
+        <w:spacing w:after="0" w:line="240" w:lineRule="auto"/>
+        <w:jc w:val="center"/>
+        <w:rPr>
+          <w:rFonts w:ascii="Cambria" w:eastAsia="Cambria" w:hAnsi="Cambria" w:cs="Cambria"/>
+          <w:color w:val="45B0E1"/>
+        </w:rPr>
+      </w:pPr>
+      <w:r>
+        <w:rPr>
+          <w:rFonts w:ascii="Cambria" w:eastAsia="Cambria" w:hAnsi="Cambria" w:cs="Cambria"/>
+          <w:color w:val="45B0E1"/>
+        </w:rPr>
+        <w:drawing>
+          <wp:anchor distT="0" distB="0" distL="114300" distR="114300" simplePos="0" relativeHeight="251658240" behindDoc="0" locked="0" layoutInCell="1" allowOverlap="1" wp14:anchorId="713B401F" wp14:editId="4225FA56">
+            <wp:simplePos x="0" y="0"/>
+            <wp:positionH relativeFrom="margin">
+              <wp:align>right</wp:align>
+            </wp:positionH>
+            <wp:positionV relativeFrom="paragraph">
+              <wp:posOffset>111152</wp:posOffset>
+            </wp:positionV>
+            <wp:extent cx="5943600" cy="3518535"/>
+            <wp:effectExtent l="0" t="0" r="0" b="5715"/>
+            <wp:wrapNone/>
+            <wp:docPr id="1293755984" name="Picture 1" descr="A table with numbers and symbols&#10;&#10;Description automatically generated"/>
+            <wp:cNvGraphicFramePr>
+              <a:graphicFrameLocks xmlns:a="http://schemas.openxmlformats.org/drawingml/2006/main" noChangeAspect="1"/>
+            </wp:cNvGraphicFramePr>
+            <a:graphic xmlns:a="http://schemas.openxmlformats.org/drawingml/2006/main">
+              <a:graphicData uri="http://schemas.openxmlformats.org/drawingml/2006/picture">
+                <pic:pic xmlns:pic="http://schemas.openxmlformats.org/drawingml/2006/picture">
+                  <pic:nvPicPr>
+                    <pic:cNvPr id="1293755984" name="Picture 1" descr="A table with numbers and symbols&#10;&#10;Description automatically generated"/>
+                    <pic:cNvPicPr/>
+                  </pic:nvPicPr>
+                  <pic:blipFill>
+                    <a:blip r:embed="rId6">
+                      <a:extLst>
+                        <a:ext uri="{28A0092B-C50C-407E-A947-70E740481C1C}">
+                          <a14:useLocalDpi xmlns:a14="http://schemas.microsoft.com/office/drawing/2010/main" val="0"/>
+                        </a:ext>
+                      </a:extLst>
+                    </a:blip>
+                    <a:stretch>
+                      <a:fillRect/>
+                    </a:stretch>
+                  </pic:blipFill>
+                  <pic:spPr>
+                    <a:xfrm>
+                      <a:off x="0" y="0"/>
+                      <a:ext cx="5943600" cy="3518535"/>
+                    </a:xfrm>
+                    <a:prstGeom prst="rect">
+                      <a:avLst/>
+                    </a:prstGeom>
+                  </pic:spPr>
+                </pic:pic>
+              </a:graphicData>
+            </a:graphic>
+            <wp14:sizeRelH relativeFrom="page">
+              <wp14:pctWidth>0</wp14:pctWidth>
+            </wp14:sizeRelH>
+            <wp14:sizeRelV relativeFrom="page">
+              <wp14:pctHeight>0</wp14:pctHeight>
+            </wp14:sizeRelV>
+          </wp:anchor>
+        </w:drawing>
+      </w:r>
+    </w:p>
+    <w:p>
+      <w:pPr>
+        <w:spacing w:after="0" w:line="240" w:lineRule="auto"/>
+        <w:jc w:val="center"/>
+        <w:rPr>
+          <w:rFonts w:ascii="Cambria" w:eastAsia="Cambria" w:hAnsi="Cambria" w:cs="Cambria"/>
+          <w:color w:val="45B0E1"/>
+        </w:rPr>
+      </w:pPr>
+    </w:p>
+    <w:p>
+      <w:pPr>
+        <w:spacing w:after="0" w:line="240" w:lineRule="auto"/>
+        <w:jc w:val="center"/>
+        <w:rPr>
+          <w:rFonts w:ascii="Cambria" w:eastAsia="Cambria" w:hAnsi="Cambria" w:cs="Cambria"/>
+          <w:color w:val="45B0E1"/>
+        </w:rPr>
+      </w:pPr>
+    </w:p>
+    <w:p>
+      <w:pPr>
+        <w:spacing w:after="0" w:line="240" w:lineRule="auto"/>
+        <w:jc w:val="center"/>
+        <w:rPr>
+          <w:rFonts w:ascii="Cambria" w:eastAsia="Cambria" w:hAnsi="Cambria" w:cs="Cambria"/>
+          <w:color w:val="45B0E1"/>
+        </w:rPr>
+      </w:pPr>
+    </w:p>
+    <w:p>
+      <w:pPr>
+        <w:spacing w:after="0" w:line="240" w:lineRule="auto"/>
+        <w:jc w:val="center"/>
+        <w:rPr>
+          <w:rFonts w:ascii="Cambria" w:eastAsia="Cambria" w:hAnsi="Cambria" w:cs="Cambria"/>
+          <w:color w:val="45B0E1"/>
+        </w:rPr>
+      </w:pPr>
+    </w:p>
+    <w:p>
+      <w:pPr>
+        <w:spacing w:after="0" w:line="240" w:lineRule="auto"/>
+        <w:jc w:val="center"/>
+        <w:rPr>
+          <w:rFonts w:ascii="Cambria" w:eastAsia="Cambria" w:hAnsi="Cambria" w:cs="Cambria"/>
+          <w:color w:val="45B0E1"/>
+        </w:rPr>
+      </w:pPr>
+    </w:p>
+    <w:p>
+      <w:pPr>
+        <w:spacing w:after="0" w:line="240" w:lineRule="auto"/>
+        <w:jc w:val="center"/>
+        <w:rPr>
+          <w:rFonts w:ascii="Cambria" w:eastAsia="Cambria" w:hAnsi="Cambria" w:cs="Cambria"/>
+          <w:color w:val="45B0E1"/>
+        </w:rPr>
+      </w:pPr>
+    </w:p>
+    <w:p>
+      <w:pPr>
+        <w:spacing w:after="0" w:line="240" w:lineRule="auto"/>
+        <w:jc w:val="center"/>
+        <w:rPr>
+          <w:rFonts w:ascii="Cambria" w:eastAsia="Cambria" w:hAnsi="Cambria" w:cs="Cambria"/>
+          <w:color w:val="45B0E1"/>
+        </w:rPr>
+      </w:pPr>
+    </w:p>
+    <w:p>
+      <w:pPr>
+        <w:spacing w:after="0" w:line="240" w:lineRule="auto"/>
+        <w:jc w:val="center"/>
+        <w:rPr>
+          <w:rFonts w:ascii="Cambria" w:eastAsia="Cambria" w:hAnsi="Cambria" w:cs="Cambria"/>
+          <w:color w:val="45B0E1"/>
+        </w:rPr>
+      </w:pPr>
+    </w:p>
+    <w:p>
+      <w:pPr>
+        <w:spacing w:after="0" w:line="240" w:lineRule="auto"/>
+        <w:jc w:val="center"/>
+        <w:rPr>
+          <w:rFonts w:ascii="Cambria" w:eastAsia="Cambria" w:hAnsi="Cambria" w:cs="Cambria"/>
+          <w:color w:val="45B0E1"/>
+        </w:rPr>
+      </w:pPr>
+    </w:p>
+    <w:p>
+      <w:pPr>
+        <w:spacing w:after="0" w:line="240" w:lineRule="auto"/>
+        <w:jc w:val="center"/>
+        <w:rPr>
+          <w:rFonts w:ascii="Cambria" w:eastAsia="Cambria" w:hAnsi="Cambria" w:cs="Cambria"/>
+          <w:color w:val="45B0E1"/>
+        </w:rPr>
+      </w:pPr>
+    </w:p>
+    <w:p>
+      <w:pPr>
+        <w:spacing w:after="0" w:line="240" w:lineRule="auto"/>
+        <w:jc w:val="center"/>
+        <w:rPr>
+          <w:rFonts w:ascii="Cambria" w:eastAsia="Cambria" w:hAnsi="Cambria" w:cs="Cambria"/>
+          <w:color w:val="45B0E1"/>
+        </w:rPr>
+      </w:pPr>
+    </w:p>
+    <w:p>
+      <w:pPr>
+        <w:spacing w:after="0" w:line="240" w:lineRule="auto"/>
+        <w:jc w:val="center"/>
+        <w:rPr>
+          <w:rFonts w:ascii="Cambria" w:eastAsia="Cambria" w:hAnsi="Cambria" w:cs="Cambria"/>
+          <w:color w:val="45B0E1"/>
+        </w:rPr>
+      </w:pPr>
+    </w:p>
+    <w:p>
+      <w:pPr>
+        <w:spacing w:after="0" w:line="240" w:lineRule="auto"/>
+        <w:jc w:val="center"/>
+        <w:rPr>
+          <w:rFonts w:ascii="Cambria" w:eastAsia="Cambria" w:hAnsi="Cambria" w:cs="Cambria"/>
+          <w:color w:val="45B0E1"/>
+        </w:rPr>
+      </w:pPr>
+    </w:p>
+    <w:p>
+      <w:pPr>
+        <w:spacing w:after="0" w:line="240" w:lineRule="auto"/>
+        <w:jc w:val="center"/>
+        <w:rPr>
+          <w:rFonts w:ascii="Cambria" w:eastAsia="Cambria" w:hAnsi="Cambria" w:cs="Cambria"/>
+          <w:color w:val="45B0E1"/>
+        </w:rPr>
+      </w:pPr>
+    </w:p>
+    <w:p>
+      <w:pPr>
+        <w:spacing w:after="0" w:line="240" w:lineRule="auto"/>
+        <w:jc w:val="center"/>
+        <w:rPr>
+          <w:rFonts w:ascii="Cambria" w:eastAsia="Cambria" w:hAnsi="Cambria" w:cs="Cambria"/>
+          <w:color w:val="45B0E1"/>
+        </w:rPr>
+      </w:pPr>
+    </w:p>
+    <w:p>
+      <w:pPr>
+        <w:spacing w:after="0" w:line="240" w:lineRule="auto"/>
+        <w:jc w:val="center"/>
+        <w:rPr>
+          <w:rFonts w:ascii="Cambria" w:eastAsia="Cambria" w:hAnsi="Cambria" w:cs="Cambria"/>
+          <w:color w:val="45B0E1"/>
+        </w:rPr>
+      </w:pPr>
+    </w:p>
+    <w:p>
+      <w:pPr>
+        <w:spacing w:after="0" w:line="240" w:lineRule="auto"/>
+        <w:jc w:val="center"/>
+        <w:rPr>
+          <w:rFonts w:ascii="Cambria" w:eastAsia="Cambria" w:hAnsi="Cambria" w:cs="Cambria"/>
+          <w:color w:val="45B0E1"/>
+        </w:rPr>
+      </w:pPr>
+    </w:p>
+    <w:p>
+      <w:pPr>
+        <w:spacing w:after="0" w:line="240" w:lineRule="auto"/>
+        <w:jc w:val="center"/>
+        <w:rPr>
+          <w:rFonts w:ascii="Cambria" w:eastAsia="Cambria" w:hAnsi="Cambria" w:cs="Cambria"/>
+          <w:color w:val="45B0E1"/>
+        </w:rPr>
+      </w:pPr>
+    </w:p>
+    <w:p>
+      <w:pPr>
+        <w:spacing w:after="0" w:line="240" w:lineRule="auto"/>
+        <w:rPr>
+          <w:rFonts w:ascii="Cambria" w:eastAsia="Cambria" w:hAnsi="Cambria" w:cs="Cambria"/>
+          <w:color w:val="45B0E1"/>
+        </w:rPr>
+      </w:pPr>
+    </w:p>
+    <w:p>
+      <w:pPr>
+        <w:spacing w:after="0" w:line="240" w:lineRule="auto"/>
+        <w:jc w:val="center"/>
+        <w:rPr>
+          <w:rFonts w:ascii="Cambria" w:eastAsia="Cambria" w:hAnsi="Cambria" w:cs="Cambria"/>
+          <w:color w:val="45B0E1"/>
+        </w:rPr>
+      </w:pPr>
+    </w:p>
+    <w:p>
+      <w:pPr>
+        <w:spacing w:after="0" w:line="240" w:lineRule="auto"/>
+        <w:rPr>
+          <w:rFonts w:ascii="Cambria" w:eastAsia="Cambria" w:hAnsi="Cambria" w:cs="Cambria"/>
+          <w:color w:val="45B0E1"/>
+        </w:rPr>
+      </w:pPr>
+    </w:p>
+    <w:p>
+      <w:pPr>
+        <w:spacing w:after="0" w:line="240" w:lineRule="auto"/>
+        <w:rPr>
+          <w:rFonts w:ascii="Cambria" w:eastAsia="Cambria" w:hAnsi="Cambria" w:cs="Cambria"/>
+          <w:strike/>
+        </w:rPr>
+      </w:pPr>
       <w:r>
         <w:rPr>
           <w:rFonts w:ascii="Cambria" w:eastAsia="Cambria" w:hAnsi="Cambria" w:cs="Cambria"/>
@@ -738,6 +1374,7 @@
           <w:strike/>
           <w:color w:val="45B0E1"/>
         </w:rPr>
+        <w:lastRenderedPageBreak/>
         <w:t>Removed the “Original Data Set” polygons immediately following both the “YES” and “NO” branches since this object was already referenced in the first “X = Time series to forecast” polygon.</w:t>
       </w:r>
       <w:r>
@@ -759,7 +1396,35 @@
         <w:rPr>
           <w:rFonts w:ascii="Cambria" w:eastAsia="Cambria" w:hAnsi="Cambria" w:cs="Cambria"/>
         </w:rPr>
-        <w:t>Figure 12: The authors should focus on the computation time of  k-nTS+ process, and the forecasting models such as RNN, ARIMA should be omitted.</w:t>
+        <w:t xml:space="preserve">Figure 12: The authors should focus on the computation time </w:t>
+      </w:r>
+      <w:proofErr w:type="gramStart"/>
+      <w:r>
+        <w:rPr>
+          <w:rFonts w:ascii="Cambria" w:eastAsia="Cambria" w:hAnsi="Cambria" w:cs="Cambria"/>
+        </w:rPr>
+        <w:t>of  k</w:t>
+      </w:r>
+      <w:proofErr w:type="gramEnd"/>
+      <w:r>
+        <w:rPr>
+          <w:rFonts w:ascii="Cambria" w:eastAsia="Cambria" w:hAnsi="Cambria" w:cs="Cambria"/>
+        </w:rPr>
+        <w:t>-</w:t>
+      </w:r>
+      <w:proofErr w:type="spellStart"/>
+      <w:r>
+        <w:rPr>
+          <w:rFonts w:ascii="Cambria" w:eastAsia="Cambria" w:hAnsi="Cambria" w:cs="Cambria"/>
+        </w:rPr>
+        <w:t>nTS</w:t>
+      </w:r>
+      <w:proofErr w:type="spellEnd"/>
+      <w:r>
+        <w:rPr>
+          <w:rFonts w:ascii="Cambria" w:eastAsia="Cambria" w:hAnsi="Cambria" w:cs="Cambria"/>
+        </w:rPr>
+        <w:t>+ process, and the forecasting models such as RNN, ARIMA should be omitted.</w:t>
       </w:r>
     </w:p>
     <w:p>
@@ -797,7 +1462,23 @@
           <w:rFonts w:ascii="Cambria" w:eastAsia="Cambria" w:hAnsi="Cambria" w:cs="Cambria"/>
           <w:color w:val="45B0E1"/>
         </w:rPr>
-        <w:t>-nTS+ process.</w:t>
+        <w:t>-</w:t>
+      </w:r>
+      <w:proofErr w:type="spellStart"/>
+      <w:r>
+        <w:rPr>
+          <w:rFonts w:ascii="Cambria" w:eastAsia="Cambria" w:hAnsi="Cambria" w:cs="Cambria"/>
+          <w:color w:val="45B0E1"/>
+        </w:rPr>
+        <w:t>nTS</w:t>
+      </w:r>
+      <w:proofErr w:type="spellEnd"/>
+      <w:r>
+        <w:rPr>
+          <w:rFonts w:ascii="Cambria" w:eastAsia="Cambria" w:hAnsi="Cambria" w:cs="Cambria"/>
+          <w:color w:val="45B0E1"/>
+        </w:rPr>
+        <w:t>+ process.</w:t>
       </w:r>
       <w:r>
         <w:rPr>
@@ -1109,7 +1790,15 @@
           <w:rFonts w:ascii="Cambria" w:eastAsia="Cambria" w:hAnsi="Cambria" w:cs="Cambria"/>
           <w:color w:val="45B0E1"/>
         </w:rPr>
-        <w:t xml:space="preserve"> We added the computation of cross-correlations to the feature selection process. To reduce the dimensionality and maintain a manageable feature space, we performed principal components analysis on the cross-correlation matrix and kept the first five components as “cross-correlation features”.</w:t>
+        <w:t xml:space="preserve"> We added the computation of cross-correlations to the feature selection process. To reduce the dimensionality and maintain a manageable feature space, we performed principal components analysis on the cross-correlation matrix and kept the first five </w:t>
+      </w:r>
+      <w:r>
+        <w:rPr>
+          <w:rFonts w:ascii="Cambria" w:eastAsia="Cambria" w:hAnsi="Cambria" w:cs="Cambria"/>
+          <w:color w:val="45B0E1"/>
+        </w:rPr>
+        <w:lastRenderedPageBreak/>
+        <w:t>components as “cross-correlation features”.</w:t>
       </w:r>
       <w:r>
         <w:rPr>
@@ -1190,7 +1879,23 @@
           <w:rFonts w:ascii="Cambria" w:eastAsia="Cambria" w:hAnsi="Cambria" w:cs="Cambria"/>
           <w:color w:val="45B0E1"/>
         </w:rPr>
-        <w:t xml:space="preserve">ppendix showing the change in cross- correlations that results from the different privacy methods by computing the average absolute difference in correlation coefficients across all time series </w:t>
+        <w:t xml:space="preserve">ppendix showing the change in cross- correlations that results from the different privacy methods by computing the average absolute difference in correlation coefficients across </w:t>
+      </w:r>
+      <w:proofErr w:type="spellStart"/>
+      <w:r>
+        <w:rPr>
+          <w:rFonts w:ascii="Cambria" w:eastAsia="Cambria" w:hAnsi="Cambria" w:cs="Cambria"/>
+          <w:color w:val="45B0E1"/>
+        </w:rPr>
+        <w:t>all time</w:t>
+      </w:r>
+      <w:proofErr w:type="spellEnd"/>
+      <w:r>
+        <w:rPr>
+          <w:rFonts w:ascii="Cambria" w:eastAsia="Cambria" w:hAnsi="Cambria" w:cs="Cambria"/>
+          <w:color w:val="45B0E1"/>
+        </w:rPr>
+        <w:t xml:space="preserve"> series </w:t>
       </w:r>
       <w:r>
         <w:rPr>
@@ -1233,6 +1938,7 @@
         <w:spacing w:after="0" w:line="240" w:lineRule="auto"/>
         <w:rPr>
           <w:rFonts w:ascii="Cambria" w:eastAsia="Cambria" w:hAnsi="Cambria" w:cs="Cambria"/>
+          <w:strike/>
         </w:rPr>
       </w:pPr>
       <w:r>
@@ -1240,11 +1946,18 @@
           <w:rFonts w:ascii="Cambria" w:eastAsia="Cambria" w:hAnsi="Cambria" w:cs="Cambria"/>
         </w:rPr>
         <w:br/>
+      </w:r>
+      <w:r>
+        <w:rPr>
+          <w:rFonts w:ascii="Cambria" w:eastAsia="Cambria" w:hAnsi="Cambria" w:cs="Cambria"/>
+          <w:strike/>
+        </w:rPr>
         <w:t>Detailed comments:</w:t>
       </w:r>
       <w:r>
         <w:rPr>
           <w:rFonts w:ascii="Cambria" w:eastAsia="Cambria" w:hAnsi="Cambria" w:cs="Cambria"/>
+          <w:strike/>
         </w:rPr>
         <w:br/>
         <w:t>- Page 3: I would represent both time series in the same plot, e.g., using different point types and colors. The same for Fig. 6, Fig.8.</w:t>
@@ -1255,20 +1968,23 @@
         <w:spacing w:after="0" w:line="240" w:lineRule="auto"/>
         <w:rPr>
           <w:rFonts w:ascii="Cambria" w:eastAsia="Cambria" w:hAnsi="Cambria" w:cs="Cambria"/>
-        </w:rPr>
-      </w:pPr>
-    </w:p>
-    <w:p>
-      <w:pPr>
-        <w:spacing w:after="0" w:line="240" w:lineRule="auto"/>
-        <w:rPr>
-          <w:rFonts w:ascii="Cambria" w:eastAsia="Cambria" w:hAnsi="Cambria" w:cs="Cambria"/>
-          <w:color w:val="45B0E1"/>
-        </w:rPr>
-      </w:pPr>
-      <w:r>
-        <w:rPr>
-          <w:rFonts w:ascii="Cambria" w:eastAsia="Cambria" w:hAnsi="Cambria" w:cs="Cambria"/>
+          <w:strike/>
+        </w:rPr>
+      </w:pPr>
+    </w:p>
+    <w:p>
+      <w:pPr>
+        <w:spacing w:after="0" w:line="240" w:lineRule="auto"/>
+        <w:rPr>
+          <w:rFonts w:ascii="Cambria" w:eastAsia="Cambria" w:hAnsi="Cambria" w:cs="Cambria"/>
+          <w:strike/>
+          <w:color w:val="45B0E1"/>
+        </w:rPr>
+      </w:pPr>
+      <w:r>
+        <w:rPr>
+          <w:rFonts w:ascii="Cambria" w:eastAsia="Cambria" w:hAnsi="Cambria" w:cs="Cambria"/>
+          <w:strike/>
           <w:color w:val="45B0E1"/>
         </w:rPr>
         <w:t>Thank you, we have made the suggested changes.</w:t>
@@ -1365,207 +2081,269 @@
         <w:rPr>
           <w:rFonts w:ascii="Cambria" w:eastAsia="Cambria" w:hAnsi="Cambria" w:cs="Cambria"/>
         </w:rPr>
+        <w:br/>
+      </w:r>
+      <w:r>
+        <w:rPr>
+          <w:rFonts w:ascii="Cambria" w:eastAsia="Cambria" w:hAnsi="Cambria" w:cs="Cambria"/>
+          <w:strike/>
+        </w:rPr>
+        <w:t xml:space="preserve">- Page 6: "Luo et al. (2018) simulated data integrity attacks and </w:t>
+      </w:r>
+      <w:proofErr w:type="gramStart"/>
+      <w:r>
+        <w:rPr>
+          <w:rFonts w:ascii="Cambria" w:eastAsia="Cambria" w:hAnsi="Cambria" w:cs="Cambria"/>
+          <w:strike/>
+        </w:rPr>
+        <w:t>found that</w:t>
+      </w:r>
+      <w:proofErr w:type="gramEnd"/>
+      <w:r>
+        <w:rPr>
+          <w:rFonts w:ascii="Cambria" w:eastAsia="Cambria" w:hAnsi="Cambria" w:cs="Cambria"/>
+          <w:strike/>
+        </w:rPr>
+        <w:t xml:space="preserve"> multiplicative noise". Revise this sentence; their noise is additive.</w:t>
+      </w:r>
+    </w:p>
+    <w:p>
+      <w:pPr>
+        <w:spacing w:after="0" w:line="240" w:lineRule="auto"/>
+        <w:rPr>
+          <w:rFonts w:ascii="Cambria" w:eastAsia="Cambria" w:hAnsi="Cambria" w:cs="Cambria"/>
+          <w:strike/>
+        </w:rPr>
+      </w:pPr>
+    </w:p>
+    <w:p>
+      <w:pPr>
+        <w:spacing w:after="0" w:line="240" w:lineRule="auto"/>
+        <w:rPr>
+          <w:rFonts w:ascii="Cambria" w:eastAsia="Cambria" w:hAnsi="Cambria" w:cs="Cambria"/>
+          <w:strike/>
+          <w:color w:val="45B0E1"/>
+        </w:rPr>
+      </w:pPr>
+      <w:r>
+        <w:rPr>
+          <w:rFonts w:ascii="Cambria" w:eastAsia="Cambria" w:hAnsi="Cambria" w:cs="Cambria"/>
+          <w:strike/>
+          <w:color w:val="45B0E1"/>
+        </w:rPr>
+        <w:t>Thank you</w:t>
+      </w:r>
+      <w:r>
+        <w:rPr>
+          <w:rFonts w:ascii="Cambria" w:eastAsia="Cambria" w:hAnsi="Cambria" w:cs="Cambria"/>
+          <w:strike/>
+          <w:color w:val="45B0E1"/>
+        </w:rPr>
+        <w:t>, we have changed our statement to reflect this.</w:t>
+      </w:r>
+      <w:r>
+        <w:rPr>
+          <w:rFonts w:ascii="Cambria" w:eastAsia="Cambria" w:hAnsi="Cambria" w:cs="Cambria"/>
+        </w:rPr>
+        <w:br/>
+      </w:r>
+      <w:r>
+        <w:rPr>
+          <w:rFonts w:ascii="Cambria" w:eastAsia="Cambria" w:hAnsi="Cambria" w:cs="Cambria"/>
+        </w:rPr>
+        <w:br/>
+      </w:r>
+      <w:r>
+        <w:rPr>
+          <w:rFonts w:ascii="Cambria" w:eastAsia="Cambria" w:hAnsi="Cambria" w:cs="Cambria"/>
+          <w:strike/>
+        </w:rPr>
+        <w:t>- Page 22: Table 3 measures % Change MAE, compared to what?</w:t>
+      </w:r>
+    </w:p>
+    <w:p>
+      <w:pPr>
+        <w:spacing w:after="0" w:line="240" w:lineRule="auto"/>
+        <w:rPr>
+          <w:rFonts w:ascii="Cambria" w:eastAsia="Cambria" w:hAnsi="Cambria" w:cs="Cambria"/>
+          <w:strike/>
+        </w:rPr>
+      </w:pPr>
+    </w:p>
+    <w:p>
+      <w:pPr>
+        <w:spacing w:after="0" w:line="240" w:lineRule="auto"/>
+        <w:rPr>
+          <w:rFonts w:ascii="Cambria" w:eastAsia="Cambria" w:hAnsi="Cambria" w:cs="Cambria"/>
+          <w:strike/>
+          <w:color w:val="45B0E1"/>
+        </w:rPr>
+      </w:pPr>
+      <w:r>
+        <w:rPr>
+          <w:rFonts w:ascii="Cambria" w:eastAsia="Cambria" w:hAnsi="Cambria" w:cs="Cambria"/>
+          <w:strike/>
+          <w:color w:val="45B0E1"/>
+        </w:rPr>
+        <w:t xml:space="preserve">Table 3 measures the % change in MAE (averaged across the SES and DES forecasting models and across </w:t>
+      </w:r>
+      <w:proofErr w:type="spellStart"/>
+      <w:r>
+        <w:rPr>
+          <w:rFonts w:ascii="Cambria" w:eastAsia="Cambria" w:hAnsi="Cambria" w:cs="Cambria"/>
+          <w:strike/>
+          <w:color w:val="45B0E1"/>
+        </w:rPr>
+        <w:t>all time</w:t>
+      </w:r>
+      <w:proofErr w:type="spellEnd"/>
+      <w:r>
+        <w:rPr>
+          <w:rFonts w:ascii="Cambria" w:eastAsia="Cambria" w:hAnsi="Cambria" w:cs="Cambria"/>
+          <w:strike/>
+          <w:color w:val="45B0E1"/>
+        </w:rPr>
+        <w:t xml:space="preserve"> series) when forecasting using the protected data relative to forecasting using the unprotected data. We have added a statement at the bottom of page XXX to clarify </w:t>
+      </w:r>
+      <w:proofErr w:type="gramStart"/>
+      <w:r>
+        <w:rPr>
+          <w:rFonts w:ascii="Cambria" w:eastAsia="Cambria" w:hAnsi="Cambria" w:cs="Cambria"/>
+          <w:strike/>
+          <w:color w:val="45B0E1"/>
+        </w:rPr>
+        <w:t>this</w:t>
+      </w:r>
+      <w:r>
+        <w:rPr>
+          <w:rFonts w:ascii="Cambria" w:eastAsia="Cambria" w:hAnsi="Cambria" w:cs="Cambria"/>
+          <w:strike/>
+          <w:color w:val="45B0E1"/>
+        </w:rPr>
+        <w:t>, and</w:t>
+      </w:r>
+      <w:proofErr w:type="gramEnd"/>
+      <w:r>
+        <w:rPr>
+          <w:rFonts w:ascii="Cambria" w:eastAsia="Cambria" w:hAnsi="Cambria" w:cs="Cambria"/>
+          <w:strike/>
+          <w:color w:val="45B0E1"/>
+        </w:rPr>
+        <w:t xml:space="preserve"> have added additional description to Table XXX to include this.</w:t>
+      </w:r>
+    </w:p>
+    <w:p>
+      <w:pPr>
+        <w:spacing w:after="0" w:line="240" w:lineRule="auto"/>
+        <w:rPr>
+          <w:rFonts w:ascii="Cambria" w:eastAsia="Cambria" w:hAnsi="Cambria" w:cs="Cambria"/>
+          <w:strike/>
+        </w:rPr>
+      </w:pPr>
+      <w:r>
+        <w:rPr>
+          <w:rFonts w:ascii="Cambria" w:eastAsia="Cambria" w:hAnsi="Cambria" w:cs="Cambria"/>
+        </w:rPr>
+        <w:br/>
+      </w:r>
+      <w:r>
+        <w:rPr>
+          <w:rFonts w:ascii="Cambria" w:eastAsia="Cambria" w:hAnsi="Cambria" w:cs="Cambria"/>
+          <w:strike/>
+        </w:rPr>
+        <w:t>- Tables 8 and 9: I would merge these two tables; for each column, the authors could have the value for original and rate data.</w:t>
+      </w:r>
+    </w:p>
+    <w:p>
+      <w:pPr>
+        <w:spacing w:after="0" w:line="240" w:lineRule="auto"/>
+        <w:rPr>
+          <w:rFonts w:ascii="Cambria" w:eastAsia="Cambria" w:hAnsi="Cambria" w:cs="Cambria"/>
+          <w:strike/>
+        </w:rPr>
+      </w:pPr>
+    </w:p>
+    <w:p>
+      <w:pPr>
+        <w:spacing w:after="0" w:line="240" w:lineRule="auto"/>
+        <w:rPr>
+          <w:rFonts w:ascii="Cambria" w:eastAsia="Cambria" w:hAnsi="Cambria" w:cs="Cambria"/>
+          <w:strike/>
+          <w:color w:val="45B0E1"/>
+        </w:rPr>
+      </w:pPr>
+      <w:r>
+        <w:rPr>
+          <w:rFonts w:ascii="Cambria" w:eastAsia="Cambria" w:hAnsi="Cambria" w:cs="Cambria"/>
+          <w:strike/>
+          <w:color w:val="45B0E1"/>
+        </w:rPr>
+        <w:t xml:space="preserve">Thank you for the idea, we have merged the tables as suggested (shown below) </w:t>
+      </w:r>
+      <w:r>
+        <w:rPr>
+          <w:rFonts w:ascii="Cambria" w:eastAsia="Cambria" w:hAnsi="Cambria" w:cs="Cambria"/>
+          <w:strike/>
+          <w:color w:val="45B0E1"/>
+        </w:rPr>
+        <w:t>which</w:t>
+      </w:r>
+      <w:r>
+        <w:rPr>
+          <w:rFonts w:ascii="Cambria" w:eastAsia="Cambria" w:hAnsi="Cambria" w:cs="Cambria"/>
+          <w:strike/>
+          <w:color w:val="45B0E1"/>
+        </w:rPr>
+        <w:t xml:space="preserve"> can be found on page XXX in the manuscript.</w:t>
+      </w:r>
+    </w:p>
+    <w:p>
+      <w:pPr>
+        <w:spacing w:after="0" w:line="240" w:lineRule="auto"/>
+        <w:rPr>
+          <w:rFonts w:ascii="Cambria" w:eastAsia="Cambria" w:hAnsi="Cambria" w:cs="Cambria"/>
+          <w:strike/>
+        </w:rPr>
+      </w:pPr>
+      <w:r>
+        <w:rPr>
+          <w:rFonts w:ascii="Cambria" w:eastAsia="Cambria" w:hAnsi="Cambria" w:cs="Cambria"/>
+        </w:rPr>
+        <w:br/>
+      </w:r>
+      <w:r>
+        <w:rPr>
+          <w:rFonts w:ascii="Cambria" w:eastAsia="Cambria" w:hAnsi="Cambria" w:cs="Cambria"/>
+          <w:strike/>
+        </w:rPr>
+        <w:t>- Table 9: "s" parameters for additive noise are not the same as in Table 8.</w:t>
+      </w:r>
+    </w:p>
+    <w:p>
+      <w:pPr>
+        <w:spacing w:after="0" w:line="240" w:lineRule="auto"/>
+        <w:rPr>
+          <w:rFonts w:ascii="Cambria" w:eastAsia="Cambria" w:hAnsi="Cambria" w:cs="Cambria"/>
+          <w:strike/>
+        </w:rPr>
+      </w:pPr>
+    </w:p>
+    <w:p>
+      <w:pPr>
+        <w:spacing w:after="0" w:line="240" w:lineRule="auto"/>
+        <w:rPr>
+          <w:rFonts w:ascii="Cambria" w:eastAsia="Cambria" w:hAnsi="Cambria" w:cs="Cambria"/>
+          <w:strike/>
+          <w:color w:val="45B0E1"/>
+        </w:rPr>
+      </w:pPr>
+      <w:r>
+        <w:rPr>
+          <w:rFonts w:ascii="Cambria" w:eastAsia="Cambria" w:hAnsi="Cambria" w:cs="Cambria"/>
+          <w:strike/>
+          <w:color w:val="45B0E1"/>
+        </w:rPr>
         <w:lastRenderedPageBreak/>
-        <w:br/>
-      </w:r>
-      <w:r>
-        <w:rPr>
-          <w:rFonts w:ascii="Cambria" w:eastAsia="Cambria" w:hAnsi="Cambria" w:cs="Cambria"/>
-          <w:strike/>
-        </w:rPr>
-        <w:t>- Page 6: "Luo et al. (2018) simulated data integrity attacks and found that multiplicative noise". Revise this sentence; their noise is additive.</w:t>
-      </w:r>
-    </w:p>
-    <w:p>
-      <w:pPr>
-        <w:spacing w:after="0" w:line="240" w:lineRule="auto"/>
-        <w:rPr>
-          <w:rFonts w:ascii="Cambria" w:eastAsia="Cambria" w:hAnsi="Cambria" w:cs="Cambria"/>
-          <w:strike/>
-        </w:rPr>
-      </w:pPr>
-    </w:p>
-    <w:p>
-      <w:pPr>
-        <w:spacing w:after="0" w:line="240" w:lineRule="auto"/>
-        <w:rPr>
-          <w:rFonts w:ascii="Cambria" w:eastAsia="Cambria" w:hAnsi="Cambria" w:cs="Cambria"/>
-          <w:strike/>
-          <w:color w:val="45B0E1"/>
-        </w:rPr>
-      </w:pPr>
-      <w:r>
-        <w:rPr>
-          <w:rFonts w:ascii="Cambria" w:eastAsia="Cambria" w:hAnsi="Cambria" w:cs="Cambria"/>
-          <w:strike/>
-          <w:color w:val="45B0E1"/>
-        </w:rPr>
-        <w:t>Thank you</w:t>
-      </w:r>
-      <w:r>
-        <w:rPr>
-          <w:rFonts w:ascii="Cambria" w:eastAsia="Cambria" w:hAnsi="Cambria" w:cs="Cambria"/>
-          <w:strike/>
-          <w:color w:val="45B0E1"/>
-        </w:rPr>
-        <w:t>, we have changed our statement to reflect this.</w:t>
-      </w:r>
-      <w:r>
-        <w:rPr>
-          <w:rFonts w:ascii="Cambria" w:eastAsia="Cambria" w:hAnsi="Cambria" w:cs="Cambria"/>
-        </w:rPr>
-        <w:br/>
-      </w:r>
-      <w:r>
-        <w:rPr>
-          <w:rFonts w:ascii="Cambria" w:eastAsia="Cambria" w:hAnsi="Cambria" w:cs="Cambria"/>
-        </w:rPr>
-        <w:br/>
-      </w:r>
-      <w:r>
-        <w:rPr>
-          <w:rFonts w:ascii="Cambria" w:eastAsia="Cambria" w:hAnsi="Cambria" w:cs="Cambria"/>
-          <w:strike/>
-        </w:rPr>
-        <w:t>- Page 22: Table 3 measures % Change MAE, compared to what?</w:t>
-      </w:r>
-    </w:p>
-    <w:p>
-      <w:pPr>
-        <w:spacing w:after="0" w:line="240" w:lineRule="auto"/>
-        <w:rPr>
-          <w:rFonts w:ascii="Cambria" w:eastAsia="Cambria" w:hAnsi="Cambria" w:cs="Cambria"/>
-          <w:strike/>
-        </w:rPr>
-      </w:pPr>
-    </w:p>
-    <w:p>
-      <w:pPr>
-        <w:spacing w:after="0" w:line="240" w:lineRule="auto"/>
-        <w:rPr>
-          <w:rFonts w:ascii="Cambria" w:eastAsia="Cambria" w:hAnsi="Cambria" w:cs="Cambria"/>
-          <w:strike/>
-          <w:color w:val="45B0E1"/>
-        </w:rPr>
-      </w:pPr>
-      <w:r>
-        <w:rPr>
-          <w:rFonts w:ascii="Cambria" w:eastAsia="Cambria" w:hAnsi="Cambria" w:cs="Cambria"/>
-          <w:strike/>
-          <w:color w:val="45B0E1"/>
-        </w:rPr>
-        <w:t>Table 3 measures the % change in MAE (averaged across the SES and DES forecasting models and across all time series) when forecasting using the protected data relative to forecasting using the unprotected data. We have added a statement at the bottom of page XXX to clarify this</w:t>
-      </w:r>
-      <w:r>
-        <w:rPr>
-          <w:rFonts w:ascii="Cambria" w:eastAsia="Cambria" w:hAnsi="Cambria" w:cs="Cambria"/>
-          <w:strike/>
-          <w:color w:val="45B0E1"/>
-        </w:rPr>
-        <w:t>, and have added additional description to Table XXX to include this.</w:t>
-      </w:r>
-    </w:p>
-    <w:p>
-      <w:pPr>
-        <w:spacing w:after="0" w:line="240" w:lineRule="auto"/>
-        <w:rPr>
-          <w:rFonts w:ascii="Cambria" w:eastAsia="Cambria" w:hAnsi="Cambria" w:cs="Cambria"/>
-          <w:strike/>
-        </w:rPr>
-      </w:pPr>
-      <w:r>
-        <w:rPr>
-          <w:rFonts w:ascii="Cambria" w:eastAsia="Cambria" w:hAnsi="Cambria" w:cs="Cambria"/>
-        </w:rPr>
-        <w:br/>
-      </w:r>
-      <w:r>
-        <w:rPr>
-          <w:rFonts w:ascii="Cambria" w:eastAsia="Cambria" w:hAnsi="Cambria" w:cs="Cambria"/>
-          <w:strike/>
-        </w:rPr>
-        <w:t>- Tables 8 and 9: I would merge these two tables; for each column, the authors could have the value for original and rate data.</w:t>
-      </w:r>
-    </w:p>
-    <w:p>
-      <w:pPr>
-        <w:spacing w:after="0" w:line="240" w:lineRule="auto"/>
-        <w:rPr>
-          <w:rFonts w:ascii="Cambria" w:eastAsia="Cambria" w:hAnsi="Cambria" w:cs="Cambria"/>
-          <w:strike/>
-        </w:rPr>
-      </w:pPr>
-    </w:p>
-    <w:p>
-      <w:pPr>
-        <w:spacing w:after="0" w:line="240" w:lineRule="auto"/>
-        <w:rPr>
-          <w:rFonts w:ascii="Cambria" w:eastAsia="Cambria" w:hAnsi="Cambria" w:cs="Cambria"/>
-          <w:strike/>
-          <w:color w:val="45B0E1"/>
-        </w:rPr>
-      </w:pPr>
-      <w:r>
-        <w:rPr>
-          <w:rFonts w:ascii="Cambria" w:eastAsia="Cambria" w:hAnsi="Cambria" w:cs="Cambria"/>
-          <w:strike/>
-          <w:color w:val="45B0E1"/>
-        </w:rPr>
-        <w:t xml:space="preserve">Thank you for the idea, we have merged the tables as suggested (shown below) </w:t>
-      </w:r>
-      <w:r>
-        <w:rPr>
-          <w:rFonts w:ascii="Cambria" w:eastAsia="Cambria" w:hAnsi="Cambria" w:cs="Cambria"/>
-          <w:strike/>
-          <w:color w:val="45B0E1"/>
-        </w:rPr>
-        <w:t>which</w:t>
-      </w:r>
-      <w:r>
-        <w:rPr>
-          <w:rFonts w:ascii="Cambria" w:eastAsia="Cambria" w:hAnsi="Cambria" w:cs="Cambria"/>
-          <w:strike/>
-          <w:color w:val="45B0E1"/>
-        </w:rPr>
-        <w:t xml:space="preserve"> can be found on page XXX in the manuscript.</w:t>
-      </w:r>
-    </w:p>
-    <w:p>
-      <w:pPr>
-        <w:spacing w:after="0" w:line="240" w:lineRule="auto"/>
-        <w:rPr>
-          <w:rFonts w:ascii="Cambria" w:eastAsia="Cambria" w:hAnsi="Cambria" w:cs="Cambria"/>
-        </w:rPr>
-      </w:pPr>
-      <w:r>
-        <w:rPr>
-          <w:rFonts w:ascii="Cambria" w:eastAsia="Cambria" w:hAnsi="Cambria" w:cs="Cambria"/>
-        </w:rPr>
-        <w:br/>
-        <w:t>- Table 9: "s" parameters for additive noise are not the same as in Table 8.</w:t>
-      </w:r>
-    </w:p>
-    <w:p>
-      <w:pPr>
-        <w:spacing w:after="0" w:line="240" w:lineRule="auto"/>
-        <w:rPr>
-          <w:rFonts w:ascii="Cambria" w:eastAsia="Cambria" w:hAnsi="Cambria" w:cs="Cambria"/>
-        </w:rPr>
-      </w:pPr>
-    </w:p>
-    <w:p>
-      <w:pPr>
-        <w:spacing w:after="0" w:line="240" w:lineRule="auto"/>
-        <w:rPr>
-          <w:rFonts w:ascii="Cambria" w:eastAsia="Cambria" w:hAnsi="Cambria" w:cs="Cambria"/>
-          <w:color w:val="45B0E1"/>
-        </w:rPr>
-      </w:pPr>
-      <w:r>
-        <w:rPr>
-          <w:rFonts w:ascii="Cambria" w:eastAsia="Cambria" w:hAnsi="Cambria" w:cs="Cambria"/>
-          <w:color w:val="45B0E1"/>
-        </w:rPr>
         <w:t>Thank you for pointing this out, the parameters are now consistent in the combined Table XXX (previously Tables 8 and 9).</w:t>
       </w:r>
     </w:p>

</xml_diff>